<commit_message>
check date availability modal
</commit_message>
<xml_diff>
--- a/CS6314 Final Project Report - Hotel Reservation System.docx
+++ b/CS6314 Final Project Report - Hotel Reservation System.docx
@@ -85,16 +85,7 @@
           <w:sz w:val="32"/>
           <w:szCs w:val="32"/>
         </w:rPr>
-        <w:t>Project Title</w:t>
-      </w:r>
-      <w:r>
-        <w:rPr>
-          <w:rFonts w:ascii="Times New Roman" w:hAnsi="Times New Roman" w:cs="Times New Roman"/>
-          <w:b/>
-          <w:sz w:val="32"/>
-          <w:szCs w:val="32"/>
-        </w:rPr>
-        <w:t xml:space="preserve">: </w:t>
+        <w:t xml:space="preserve">Project Title: </w:t>
       </w:r>
     </w:p>
     <w:p>
@@ -150,16 +141,7 @@
           <w:sz w:val="32"/>
           <w:szCs w:val="32"/>
         </w:rPr>
-        <w:t>Name for the Website</w:t>
-      </w:r>
-      <w:r>
-        <w:rPr>
-          <w:rFonts w:ascii="Times New Roman" w:hAnsi="Times New Roman" w:cs="Times New Roman"/>
-          <w:b/>
-          <w:sz w:val="32"/>
-          <w:szCs w:val="32"/>
-        </w:rPr>
-        <w:t>:</w:t>
+        <w:t>Name for the Website:</w:t>
       </w:r>
     </w:p>
     <w:p>
@@ -363,31 +345,7 @@
           <w:sz w:val="32"/>
           <w:szCs w:val="32"/>
         </w:rPr>
-        <w:t xml:space="preserve"> </w:t>
-      </w:r>
-      <w:r>
-        <w:rPr>
-          <w:rFonts w:ascii="Times New Roman" w:hAnsi="Times New Roman" w:cs="Times New Roman"/>
-          <w:sz w:val="32"/>
-          <w:szCs w:val="32"/>
-        </w:rPr>
-        <w:t xml:space="preserve">inventory </w:t>
-      </w:r>
-      <w:r>
-        <w:rPr>
-          <w:rFonts w:ascii="Times New Roman" w:hAnsi="Times New Roman" w:cs="Times New Roman"/>
-          <w:sz w:val="32"/>
-          <w:szCs w:val="32"/>
-        </w:rPr>
-        <w:t xml:space="preserve">of </w:t>
-      </w:r>
-      <w:r>
-        <w:rPr>
-          <w:rFonts w:ascii="Times New Roman" w:hAnsi="Times New Roman" w:cs="Times New Roman"/>
-          <w:sz w:val="32"/>
-          <w:szCs w:val="32"/>
-        </w:rPr>
-        <w:t>their rooms</w:t>
+        <w:t xml:space="preserve"> inventory of their rooms</w:t>
       </w:r>
       <w:r>
         <w:rPr>
@@ -1482,8 +1440,18 @@
                 <w:sz w:val="28"/>
                 <w:szCs w:val="28"/>
               </w:rPr>
-              <w:t xml:space="preserve">  int</w:t>
-            </w:r>
+              <w:t xml:space="preserve">  </w:t>
+            </w:r>
+            <w:proofErr w:type="spellStart"/>
+            <w:r>
+              <w:rPr>
+                <w:rFonts w:cstheme="minorHAnsi"/>
+                <w:sz w:val="28"/>
+                <w:szCs w:val="28"/>
+              </w:rPr>
+              <w:t>int</w:t>
+            </w:r>
+            <w:proofErr w:type="spellEnd"/>
             <w:proofErr w:type="gramEnd"/>
             <w:r>
               <w:rPr>
@@ -1877,7 +1845,25 @@
                 <w:sz w:val="28"/>
                 <w:szCs w:val="28"/>
               </w:rPr>
-              <w:t xml:space="preserve"> int </w:t>
+              <w:t xml:space="preserve"> </w:t>
+            </w:r>
+            <w:proofErr w:type="spellStart"/>
+            <w:r>
+              <w:rPr>
+                <w:rFonts w:cstheme="minorHAnsi"/>
+                <w:sz w:val="28"/>
+                <w:szCs w:val="28"/>
+              </w:rPr>
+              <w:t>int</w:t>
+            </w:r>
+            <w:proofErr w:type="spellEnd"/>
+            <w:r>
+              <w:rPr>
+                <w:rFonts w:cstheme="minorHAnsi"/>
+                <w:sz w:val="28"/>
+                <w:szCs w:val="28"/>
+              </w:rPr>
+              <w:t xml:space="preserve"> </w:t>
             </w:r>
             <w:proofErr w:type="spellStart"/>
             <w:r>
@@ -2210,7 +2196,25 @@
                 <w:sz w:val="28"/>
                 <w:szCs w:val="28"/>
               </w:rPr>
-              <w:t xml:space="preserve"> int not null,</w:t>
+              <w:t xml:space="preserve"> </w:t>
+            </w:r>
+            <w:proofErr w:type="spellStart"/>
+            <w:r>
+              <w:rPr>
+                <w:rFonts w:cstheme="minorHAnsi"/>
+                <w:sz w:val="28"/>
+                <w:szCs w:val="28"/>
+              </w:rPr>
+              <w:t>int</w:t>
+            </w:r>
+            <w:proofErr w:type="spellEnd"/>
+            <w:r>
+              <w:rPr>
+                <w:rFonts w:cstheme="minorHAnsi"/>
+                <w:sz w:val="28"/>
+                <w:szCs w:val="28"/>
+              </w:rPr>
+              <w:t xml:space="preserve"> not null,</w:t>
             </w:r>
           </w:p>
           <w:p>
@@ -2304,7 +2308,25 @@
                 <w:sz w:val="28"/>
                 <w:szCs w:val="28"/>
               </w:rPr>
-              <w:t xml:space="preserve"> int not null,</w:t>
+              <w:t xml:space="preserve"> </w:t>
+            </w:r>
+            <w:proofErr w:type="spellStart"/>
+            <w:r>
+              <w:rPr>
+                <w:rFonts w:cstheme="minorHAnsi"/>
+                <w:sz w:val="28"/>
+                <w:szCs w:val="28"/>
+              </w:rPr>
+              <w:t>int</w:t>
+            </w:r>
+            <w:proofErr w:type="spellEnd"/>
+            <w:r>
+              <w:rPr>
+                <w:rFonts w:cstheme="minorHAnsi"/>
+                <w:sz w:val="28"/>
+                <w:szCs w:val="28"/>
+              </w:rPr>
+              <w:t xml:space="preserve"> not null,</w:t>
             </w:r>
           </w:p>
           <w:p>
@@ -2572,7 +2594,25 @@
                 <w:sz w:val="28"/>
                 <w:szCs w:val="28"/>
               </w:rPr>
-              <w:t xml:space="preserve"> int not null,</w:t>
+              <w:t xml:space="preserve"> </w:t>
+            </w:r>
+            <w:proofErr w:type="spellStart"/>
+            <w:r>
+              <w:rPr>
+                <w:rFonts w:cstheme="minorHAnsi"/>
+                <w:sz w:val="28"/>
+                <w:szCs w:val="28"/>
+              </w:rPr>
+              <w:t>int</w:t>
+            </w:r>
+            <w:proofErr w:type="spellEnd"/>
+            <w:r>
+              <w:rPr>
+                <w:rFonts w:cstheme="minorHAnsi"/>
+                <w:sz w:val="28"/>
+                <w:szCs w:val="28"/>
+              </w:rPr>
+              <w:t xml:space="preserve"> not null,</w:t>
             </w:r>
           </w:p>
           <w:p>
@@ -2648,7 +2688,25 @@
                 <w:sz w:val="28"/>
                 <w:szCs w:val="28"/>
               </w:rPr>
-              <w:t xml:space="preserve"> int not null,</w:t>
+              <w:t xml:space="preserve"> </w:t>
+            </w:r>
+            <w:proofErr w:type="spellStart"/>
+            <w:r>
+              <w:rPr>
+                <w:rFonts w:cstheme="minorHAnsi"/>
+                <w:sz w:val="28"/>
+                <w:szCs w:val="28"/>
+              </w:rPr>
+              <w:t>int</w:t>
+            </w:r>
+            <w:proofErr w:type="spellEnd"/>
+            <w:r>
+              <w:rPr>
+                <w:rFonts w:cstheme="minorHAnsi"/>
+                <w:sz w:val="28"/>
+                <w:szCs w:val="28"/>
+              </w:rPr>
+              <w:t xml:space="preserve"> not null,</w:t>
             </w:r>
           </w:p>
           <w:p>
@@ -3026,7 +3084,25 @@
                 <w:sz w:val="28"/>
                 <w:szCs w:val="28"/>
               </w:rPr>
-              <w:t xml:space="preserve"> int not null,</w:t>
+              <w:t xml:space="preserve"> </w:t>
+            </w:r>
+            <w:proofErr w:type="spellStart"/>
+            <w:r>
+              <w:rPr>
+                <w:rFonts w:cstheme="minorHAnsi"/>
+                <w:sz w:val="28"/>
+                <w:szCs w:val="28"/>
+              </w:rPr>
+              <w:t>int</w:t>
+            </w:r>
+            <w:proofErr w:type="spellEnd"/>
+            <w:r>
+              <w:rPr>
+                <w:rFonts w:cstheme="minorHAnsi"/>
+                <w:sz w:val="28"/>
+                <w:szCs w:val="28"/>
+              </w:rPr>
+              <w:t xml:space="preserve"> not null,</w:t>
             </w:r>
           </w:p>
           <w:p>
@@ -3064,7 +3140,25 @@
                 <w:sz w:val="28"/>
                 <w:szCs w:val="28"/>
               </w:rPr>
-              <w:t xml:space="preserve"> int not null,</w:t>
+              <w:t xml:space="preserve"> </w:t>
+            </w:r>
+            <w:proofErr w:type="spellStart"/>
+            <w:r>
+              <w:rPr>
+                <w:rFonts w:cstheme="minorHAnsi"/>
+                <w:sz w:val="28"/>
+                <w:szCs w:val="28"/>
+              </w:rPr>
+              <w:t>int</w:t>
+            </w:r>
+            <w:proofErr w:type="spellEnd"/>
+            <w:r>
+              <w:rPr>
+                <w:rFonts w:cstheme="minorHAnsi"/>
+                <w:sz w:val="28"/>
+                <w:szCs w:val="28"/>
+              </w:rPr>
+              <w:t xml:space="preserve"> not null,</w:t>
             </w:r>
           </w:p>
           <w:p>
@@ -3220,7 +3314,25 @@
                 <w:sz w:val="28"/>
                 <w:szCs w:val="28"/>
               </w:rPr>
-              <w:t xml:space="preserve"> int </w:t>
+              <w:t xml:space="preserve"> </w:t>
+            </w:r>
+            <w:proofErr w:type="spellStart"/>
+            <w:r>
+              <w:rPr>
+                <w:rFonts w:cstheme="minorHAnsi"/>
+                <w:sz w:val="28"/>
+                <w:szCs w:val="28"/>
+              </w:rPr>
+              <w:t>int</w:t>
+            </w:r>
+            <w:proofErr w:type="spellEnd"/>
+            <w:r>
+              <w:rPr>
+                <w:rFonts w:cstheme="minorHAnsi"/>
+                <w:sz w:val="28"/>
+                <w:szCs w:val="28"/>
+              </w:rPr>
+              <w:t xml:space="preserve"> </w:t>
             </w:r>
             <w:proofErr w:type="spellStart"/>
             <w:r>
@@ -3450,7 +3562,25 @@
                 <w:sz w:val="28"/>
                 <w:szCs w:val="28"/>
               </w:rPr>
-              <w:t xml:space="preserve"> int not null,</w:t>
+              <w:t xml:space="preserve"> </w:t>
+            </w:r>
+            <w:proofErr w:type="spellStart"/>
+            <w:r>
+              <w:rPr>
+                <w:rFonts w:cstheme="minorHAnsi"/>
+                <w:sz w:val="28"/>
+                <w:szCs w:val="28"/>
+              </w:rPr>
+              <w:t>int</w:t>
+            </w:r>
+            <w:proofErr w:type="spellEnd"/>
+            <w:r>
+              <w:rPr>
+                <w:rFonts w:cstheme="minorHAnsi"/>
+                <w:sz w:val="28"/>
+                <w:szCs w:val="28"/>
+              </w:rPr>
+              <w:t xml:space="preserve"> not null,</w:t>
             </w:r>
           </w:p>
           <w:p>
@@ -3489,7 +3619,25 @@
                 <w:sz w:val="28"/>
                 <w:szCs w:val="28"/>
               </w:rPr>
-              <w:t xml:space="preserve"> int not null</w:t>
+              <w:t xml:space="preserve"> </w:t>
+            </w:r>
+            <w:proofErr w:type="spellStart"/>
+            <w:r>
+              <w:rPr>
+                <w:rFonts w:cstheme="minorHAnsi"/>
+                <w:sz w:val="28"/>
+                <w:szCs w:val="28"/>
+              </w:rPr>
+              <w:t>int</w:t>
+            </w:r>
+            <w:proofErr w:type="spellEnd"/>
+            <w:r>
+              <w:rPr>
+                <w:rFonts w:cstheme="minorHAnsi"/>
+                <w:sz w:val="28"/>
+                <w:szCs w:val="28"/>
+              </w:rPr>
+              <w:t xml:space="preserve"> not null</w:t>
             </w:r>
           </w:p>
           <w:p>
@@ -3663,7 +3811,25 @@
                 <w:sz w:val="28"/>
                 <w:szCs w:val="28"/>
               </w:rPr>
-              <w:t xml:space="preserve"> int not null</w:t>
+              <w:t xml:space="preserve"> </w:t>
+            </w:r>
+            <w:proofErr w:type="spellStart"/>
+            <w:r>
+              <w:rPr>
+                <w:rFonts w:cstheme="minorHAnsi"/>
+                <w:sz w:val="28"/>
+                <w:szCs w:val="28"/>
+              </w:rPr>
+              <w:t>int</w:t>
+            </w:r>
+            <w:proofErr w:type="spellEnd"/>
+            <w:r>
+              <w:rPr>
+                <w:rFonts w:cstheme="minorHAnsi"/>
+                <w:sz w:val="28"/>
+                <w:szCs w:val="28"/>
+              </w:rPr>
+              <w:t xml:space="preserve"> not null</w:t>
             </w:r>
           </w:p>
           <w:p>
@@ -3837,7 +4003,25 @@
                 <w:sz w:val="28"/>
                 <w:szCs w:val="28"/>
               </w:rPr>
-              <w:t xml:space="preserve"> int not null</w:t>
+              <w:t xml:space="preserve"> </w:t>
+            </w:r>
+            <w:proofErr w:type="spellStart"/>
+            <w:r>
+              <w:rPr>
+                <w:rFonts w:cstheme="minorHAnsi"/>
+                <w:sz w:val="28"/>
+                <w:szCs w:val="28"/>
+              </w:rPr>
+              <w:t>int</w:t>
+            </w:r>
+            <w:proofErr w:type="spellEnd"/>
+            <w:r>
+              <w:rPr>
+                <w:rFonts w:cstheme="minorHAnsi"/>
+                <w:sz w:val="28"/>
+                <w:szCs w:val="28"/>
+              </w:rPr>
+              <w:t xml:space="preserve"> not null</w:t>
             </w:r>
           </w:p>
           <w:p>
@@ -3940,6 +4124,80 @@
     </w:p>
     <w:p>
       <w:pPr>
+        <w:ind w:left="720"/>
+        <w:rPr>
+          <w:rFonts w:ascii="Times New Roman" w:hAnsi="Times New Roman" w:cs="Times New Roman"/>
+          <w:sz w:val="32"/>
+          <w:szCs w:val="32"/>
+        </w:rPr>
+      </w:pPr>
+      <w:r>
+        <w:rPr>
+          <w:rFonts w:ascii="Times New Roman" w:hAnsi="Times New Roman" w:cs="Times New Roman"/>
+          <w:sz w:val="32"/>
+          <w:szCs w:val="32"/>
+        </w:rPr>
+        <w:t>Bootstrap</w:t>
+      </w:r>
+    </w:p>
+    <w:p>
+      <w:pPr>
+        <w:ind w:left="720"/>
+        <w:rPr>
+          <w:rFonts w:ascii="Times New Roman" w:hAnsi="Times New Roman" w:cs="Times New Roman"/>
+          <w:sz w:val="32"/>
+          <w:szCs w:val="32"/>
+        </w:rPr>
+      </w:pPr>
+      <w:proofErr w:type="spellStart"/>
+      <w:r>
+        <w:rPr>
+          <w:rFonts w:ascii="Times New Roman" w:hAnsi="Times New Roman" w:cs="Times New Roman"/>
+          <w:sz w:val="32"/>
+          <w:szCs w:val="32"/>
+        </w:rPr>
+        <w:t>JQuery</w:t>
+      </w:r>
+      <w:proofErr w:type="spellEnd"/>
+    </w:p>
+    <w:p>
+      <w:pPr>
+        <w:ind w:left="720"/>
+        <w:rPr>
+          <w:rFonts w:ascii="Times New Roman" w:hAnsi="Times New Roman" w:cs="Times New Roman"/>
+          <w:sz w:val="32"/>
+          <w:szCs w:val="32"/>
+        </w:rPr>
+      </w:pPr>
+      <w:r>
+        <w:rPr>
+          <w:rFonts w:ascii="Times New Roman" w:hAnsi="Times New Roman" w:cs="Times New Roman"/>
+          <w:sz w:val="32"/>
+          <w:szCs w:val="32"/>
+        </w:rPr>
+        <w:t>MySQL</w:t>
+      </w:r>
+    </w:p>
+    <w:p>
+      <w:pPr>
+        <w:ind w:left="720"/>
+        <w:rPr>
+          <w:rFonts w:ascii="Times New Roman" w:hAnsi="Times New Roman" w:cs="Times New Roman"/>
+          <w:sz w:val="32"/>
+          <w:szCs w:val="32"/>
+        </w:rPr>
+      </w:pPr>
+      <w:r>
+        <w:rPr>
+          <w:rFonts w:ascii="Times New Roman" w:hAnsi="Times New Roman" w:cs="Times New Roman"/>
+          <w:sz w:val="32"/>
+          <w:szCs w:val="32"/>
+        </w:rPr>
+        <w:t>MongoDB</w:t>
+      </w:r>
+    </w:p>
+    <w:p>
+      <w:pPr>
         <w:pStyle w:val="ListParagraph"/>
         <w:rPr>
           <w:rFonts w:ascii="Times New Roman" w:hAnsi="Times New Roman" w:cs="Times New Roman"/>
@@ -3969,32 +4227,1115 @@
           <w:sz w:val="32"/>
           <w:szCs w:val="32"/>
         </w:rPr>
-        <w:t xml:space="preserve">Screenshots for main functionalities (5-6 screenshots will be </w:t>
-      </w:r>
-      <w:proofErr w:type="gramStart"/>
-      <w:r>
-        <w:rPr>
-          <w:rFonts w:ascii="Times New Roman" w:hAnsi="Times New Roman" w:cs="Times New Roman"/>
-          <w:b/>
-          <w:sz w:val="32"/>
-          <w:szCs w:val="32"/>
-        </w:rPr>
-        <w:t>sufficient</w:t>
-      </w:r>
-      <w:proofErr w:type="gramEnd"/>
-      <w:r>
-        <w:rPr>
-          <w:rFonts w:ascii="Times New Roman" w:hAnsi="Times New Roman" w:cs="Times New Roman"/>
-          <w:b/>
-          <w:sz w:val="32"/>
-          <w:szCs w:val="32"/>
-        </w:rPr>
-        <w:t>)</w:t>
+        <w:t>Screenshots for main functionalities (5-6 screenshots will be sufficient)</w:t>
       </w:r>
     </w:p>
     <w:p>
       <w:pPr>
         <w:pStyle w:val="ListParagraph"/>
+        <w:rPr>
+          <w:rFonts w:ascii="Times New Roman" w:hAnsi="Times New Roman" w:cs="Times New Roman"/>
+          <w:b/>
+          <w:sz w:val="32"/>
+          <w:szCs w:val="32"/>
+        </w:rPr>
+      </w:pPr>
+    </w:p>
+    <w:p>
+      <w:pPr>
+        <w:pStyle w:val="ListParagraph"/>
+        <w:rPr>
+          <w:rFonts w:ascii="Times New Roman" w:hAnsi="Times New Roman" w:cs="Times New Roman"/>
+          <w:b/>
+          <w:sz w:val="32"/>
+          <w:szCs w:val="32"/>
+        </w:rPr>
+      </w:pPr>
+    </w:p>
+    <w:p>
+      <w:pPr>
+        <w:pStyle w:val="ListParagraph"/>
+        <w:rPr>
+          <w:rFonts w:ascii="Times New Roman" w:hAnsi="Times New Roman" w:cs="Times New Roman"/>
+          <w:b/>
+          <w:sz w:val="32"/>
+          <w:szCs w:val="32"/>
+        </w:rPr>
+      </w:pPr>
+    </w:p>
+    <w:p>
+      <w:pPr>
+        <w:pStyle w:val="ListParagraph"/>
+        <w:rPr>
+          <w:rFonts w:ascii="Times New Roman" w:hAnsi="Times New Roman" w:cs="Times New Roman"/>
+          <w:b/>
+          <w:sz w:val="32"/>
+          <w:szCs w:val="32"/>
+        </w:rPr>
+      </w:pPr>
+    </w:p>
+    <w:p>
+      <w:pPr>
+        <w:pStyle w:val="ListParagraph"/>
+        <w:rPr>
+          <w:rFonts w:ascii="Times New Roman" w:hAnsi="Times New Roman" w:cs="Times New Roman"/>
+          <w:b/>
+          <w:sz w:val="32"/>
+          <w:szCs w:val="32"/>
+        </w:rPr>
+      </w:pPr>
+    </w:p>
+    <w:p>
+      <w:pPr>
+        <w:pStyle w:val="ListParagraph"/>
+        <w:rPr>
+          <w:rFonts w:ascii="Times New Roman" w:hAnsi="Times New Roman" w:cs="Times New Roman"/>
+          <w:b/>
+          <w:sz w:val="32"/>
+          <w:szCs w:val="32"/>
+        </w:rPr>
+      </w:pPr>
+    </w:p>
+    <w:p>
+      <w:pPr>
+        <w:pStyle w:val="ListParagraph"/>
+        <w:rPr>
+          <w:rFonts w:ascii="Times New Roman" w:hAnsi="Times New Roman" w:cs="Times New Roman"/>
+          <w:b/>
+          <w:sz w:val="32"/>
+          <w:szCs w:val="32"/>
+        </w:rPr>
+      </w:pPr>
+    </w:p>
+    <w:p>
+      <w:pPr>
+        <w:pStyle w:val="ListParagraph"/>
+        <w:rPr>
+          <w:rFonts w:ascii="Times New Roman" w:hAnsi="Times New Roman" w:cs="Times New Roman"/>
+          <w:b/>
+          <w:sz w:val="32"/>
+          <w:szCs w:val="32"/>
+        </w:rPr>
+      </w:pPr>
+    </w:p>
+    <w:p>
+      <w:pPr>
+        <w:pStyle w:val="ListParagraph"/>
+        <w:rPr>
+          <w:rFonts w:ascii="Times New Roman" w:hAnsi="Times New Roman" w:cs="Times New Roman"/>
+          <w:b/>
+          <w:sz w:val="32"/>
+          <w:szCs w:val="32"/>
+        </w:rPr>
+      </w:pPr>
+    </w:p>
+    <w:p>
+      <w:pPr>
+        <w:pStyle w:val="ListParagraph"/>
+        <w:rPr>
+          <w:rFonts w:ascii="Times New Roman" w:hAnsi="Times New Roman" w:cs="Times New Roman"/>
+          <w:b/>
+          <w:sz w:val="32"/>
+          <w:szCs w:val="32"/>
+        </w:rPr>
+      </w:pPr>
+    </w:p>
+    <w:p>
+      <w:pPr>
+        <w:pStyle w:val="ListParagraph"/>
+        <w:rPr>
+          <w:rFonts w:ascii="Times New Roman" w:hAnsi="Times New Roman" w:cs="Times New Roman"/>
+          <w:b/>
+          <w:sz w:val="32"/>
+          <w:szCs w:val="32"/>
+        </w:rPr>
+      </w:pPr>
+      <w:r>
+        <w:rPr>
+          <w:rFonts w:ascii="Times New Roman" w:hAnsi="Times New Roman" w:cs="Times New Roman"/>
+          <w:b/>
+          <w:sz w:val="32"/>
+          <w:szCs w:val="32"/>
+        </w:rPr>
+        <w:lastRenderedPageBreak/>
+        <w:t>Search for available room</w:t>
+      </w:r>
+    </w:p>
+    <w:p>
+      <w:pPr>
+        <w:pStyle w:val="ListParagraph"/>
+        <w:rPr>
+          <w:rFonts w:ascii="Times New Roman" w:hAnsi="Times New Roman" w:cs="Times New Roman"/>
+          <w:b/>
+          <w:sz w:val="32"/>
+          <w:szCs w:val="32"/>
+        </w:rPr>
+      </w:pPr>
+      <w:r>
+        <w:rPr>
+          <w:rFonts w:ascii="Times New Roman" w:hAnsi="Times New Roman" w:cs="Times New Roman"/>
+          <w:b/>
+          <w:noProof/>
+          <w:sz w:val="32"/>
+          <w:szCs w:val="32"/>
+        </w:rPr>
+        <w:drawing>
+          <wp:inline distT="0" distB="0" distL="0" distR="0" wp14:anchorId="0544F9EA" wp14:editId="4234263A">
+            <wp:extent cx="4807974" cy="2761502"/>
+            <wp:effectExtent l="0" t="0" r="5715" b="0"/>
+            <wp:docPr id="1" name="Picture 1"/>
+            <wp:cNvGraphicFramePr>
+              <a:graphicFrameLocks xmlns:a="http://schemas.openxmlformats.org/drawingml/2006/main" noChangeAspect="1"/>
+            </wp:cNvGraphicFramePr>
+            <a:graphic xmlns:a="http://schemas.openxmlformats.org/drawingml/2006/main">
+              <a:graphicData uri="http://schemas.openxmlformats.org/drawingml/2006/picture">
+                <pic:pic xmlns:pic="http://schemas.openxmlformats.org/drawingml/2006/picture">
+                  <pic:nvPicPr>
+                    <pic:cNvPr id="1" name="Search for reservations.png"/>
+                    <pic:cNvPicPr/>
+                  </pic:nvPicPr>
+                  <pic:blipFill>
+                    <a:blip r:embed="rId6" cstate="print">
+                      <a:extLst>
+                        <a:ext uri="{28A0092B-C50C-407E-A947-70E740481C1C}">
+                          <a14:useLocalDpi xmlns:a14="http://schemas.microsoft.com/office/drawing/2010/main" val="0"/>
+                        </a:ext>
+                      </a:extLst>
+                    </a:blip>
+                    <a:stretch>
+                      <a:fillRect/>
+                    </a:stretch>
+                  </pic:blipFill>
+                  <pic:spPr>
+                    <a:xfrm>
+                      <a:off x="0" y="0"/>
+                      <a:ext cx="4821125" cy="2769055"/>
+                    </a:xfrm>
+                    <a:prstGeom prst="rect">
+                      <a:avLst/>
+                    </a:prstGeom>
+                  </pic:spPr>
+                </pic:pic>
+              </a:graphicData>
+            </a:graphic>
+          </wp:inline>
+        </w:drawing>
+      </w:r>
+      <w:r>
+        <w:rPr>
+          <w:rFonts w:ascii="Times New Roman" w:hAnsi="Times New Roman" w:cs="Times New Roman"/>
+          <w:b/>
+          <w:sz w:val="32"/>
+          <w:szCs w:val="32"/>
+        </w:rPr>
+        <w:br/>
+      </w:r>
+    </w:p>
+    <w:p>
+      <w:pPr>
+        <w:pStyle w:val="ListParagraph"/>
+        <w:rPr>
+          <w:rFonts w:ascii="Times New Roman" w:hAnsi="Times New Roman" w:cs="Times New Roman"/>
+          <w:b/>
+          <w:sz w:val="32"/>
+          <w:szCs w:val="32"/>
+        </w:rPr>
+      </w:pPr>
+    </w:p>
+    <w:p>
+      <w:pPr>
+        <w:pStyle w:val="ListParagraph"/>
+        <w:rPr>
+          <w:rFonts w:ascii="Times New Roman" w:hAnsi="Times New Roman" w:cs="Times New Roman"/>
+          <w:b/>
+          <w:sz w:val="32"/>
+          <w:szCs w:val="32"/>
+        </w:rPr>
+      </w:pPr>
+      <w:r>
+        <w:rPr>
+          <w:rFonts w:ascii="Times New Roman" w:hAnsi="Times New Roman" w:cs="Times New Roman"/>
+          <w:b/>
+          <w:sz w:val="32"/>
+          <w:szCs w:val="32"/>
+        </w:rPr>
+        <w:t>Add/Edit a room type (Admin only)</w:t>
+      </w:r>
+    </w:p>
+    <w:p>
+      <w:pPr>
+        <w:pStyle w:val="ListParagraph"/>
+        <w:rPr>
+          <w:rFonts w:ascii="Times New Roman" w:hAnsi="Times New Roman" w:cs="Times New Roman"/>
+          <w:b/>
+          <w:sz w:val="32"/>
+          <w:szCs w:val="32"/>
+        </w:rPr>
+      </w:pPr>
+      <w:r>
+        <w:rPr>
+          <w:rFonts w:ascii="Times New Roman" w:hAnsi="Times New Roman" w:cs="Times New Roman"/>
+          <w:b/>
+          <w:noProof/>
+          <w:sz w:val="32"/>
+          <w:szCs w:val="32"/>
+        </w:rPr>
+        <w:drawing>
+          <wp:inline distT="0" distB="0" distL="0" distR="0" wp14:anchorId="708747E8" wp14:editId="12160B1F">
+            <wp:extent cx="4788945" cy="2750574"/>
+            <wp:effectExtent l="0" t="0" r="0" b="5715"/>
+            <wp:docPr id="2" name="Picture 2"/>
+            <wp:cNvGraphicFramePr>
+              <a:graphicFrameLocks xmlns:a="http://schemas.openxmlformats.org/drawingml/2006/main" noChangeAspect="1"/>
+            </wp:cNvGraphicFramePr>
+            <a:graphic xmlns:a="http://schemas.openxmlformats.org/drawingml/2006/main">
+              <a:graphicData uri="http://schemas.openxmlformats.org/drawingml/2006/picture">
+                <pic:pic xmlns:pic="http://schemas.openxmlformats.org/drawingml/2006/picture">
+                  <pic:nvPicPr>
+                    <pic:cNvPr id="2" name="Admin users can add room type in rooms.png"/>
+                    <pic:cNvPicPr/>
+                  </pic:nvPicPr>
+                  <pic:blipFill>
+                    <a:blip r:embed="rId7" cstate="print">
+                      <a:extLst>
+                        <a:ext uri="{28A0092B-C50C-407E-A947-70E740481C1C}">
+                          <a14:useLocalDpi xmlns:a14="http://schemas.microsoft.com/office/drawing/2010/main" val="0"/>
+                        </a:ext>
+                      </a:extLst>
+                    </a:blip>
+                    <a:stretch>
+                      <a:fillRect/>
+                    </a:stretch>
+                  </pic:blipFill>
+                  <pic:spPr>
+                    <a:xfrm>
+                      <a:off x="0" y="0"/>
+                      <a:ext cx="4795318" cy="2754235"/>
+                    </a:xfrm>
+                    <a:prstGeom prst="rect">
+                      <a:avLst/>
+                    </a:prstGeom>
+                  </pic:spPr>
+                </pic:pic>
+              </a:graphicData>
+            </a:graphic>
+          </wp:inline>
+        </w:drawing>
+      </w:r>
+      <w:r>
+        <w:rPr>
+          <w:rFonts w:ascii="Times New Roman" w:hAnsi="Times New Roman" w:cs="Times New Roman"/>
+          <w:b/>
+          <w:sz w:val="32"/>
+          <w:szCs w:val="32"/>
+        </w:rPr>
+        <w:br/>
+      </w:r>
+    </w:p>
+    <w:p>
+      <w:pPr>
+        <w:pStyle w:val="ListParagraph"/>
+        <w:rPr>
+          <w:rFonts w:ascii="Times New Roman" w:hAnsi="Times New Roman" w:cs="Times New Roman"/>
+          <w:b/>
+          <w:sz w:val="32"/>
+          <w:szCs w:val="32"/>
+        </w:rPr>
+      </w:pPr>
+    </w:p>
+    <w:p>
+      <w:pPr>
+        <w:pStyle w:val="ListParagraph"/>
+        <w:rPr>
+          <w:rFonts w:ascii="Times New Roman" w:hAnsi="Times New Roman" w:cs="Times New Roman"/>
+          <w:b/>
+          <w:sz w:val="32"/>
+          <w:szCs w:val="32"/>
+        </w:rPr>
+      </w:pPr>
+    </w:p>
+    <w:p>
+      <w:pPr>
+        <w:pStyle w:val="ListParagraph"/>
+        <w:rPr>
+          <w:rFonts w:ascii="Times New Roman" w:hAnsi="Times New Roman" w:cs="Times New Roman"/>
+          <w:b/>
+          <w:sz w:val="32"/>
+          <w:szCs w:val="32"/>
+        </w:rPr>
+      </w:pPr>
+    </w:p>
+    <w:p>
+      <w:pPr>
+        <w:pStyle w:val="ListParagraph"/>
+        <w:rPr>
+          <w:rFonts w:ascii="Times New Roman" w:hAnsi="Times New Roman" w:cs="Times New Roman"/>
+          <w:b/>
+          <w:sz w:val="32"/>
+          <w:szCs w:val="32"/>
+        </w:rPr>
+      </w:pPr>
+    </w:p>
+    <w:p>
+      <w:pPr>
+        <w:pStyle w:val="ListParagraph"/>
+        <w:rPr>
+          <w:rFonts w:ascii="Times New Roman" w:hAnsi="Times New Roman" w:cs="Times New Roman"/>
+          <w:b/>
+          <w:sz w:val="32"/>
+          <w:szCs w:val="32"/>
+        </w:rPr>
+      </w:pPr>
+    </w:p>
+    <w:p>
+      <w:pPr>
+        <w:pStyle w:val="ListParagraph"/>
+        <w:rPr>
+          <w:rFonts w:ascii="Times New Roman" w:hAnsi="Times New Roman" w:cs="Times New Roman"/>
+          <w:b/>
+          <w:sz w:val="32"/>
+          <w:szCs w:val="32"/>
+        </w:rPr>
+      </w:pPr>
+    </w:p>
+    <w:p>
+      <w:pPr>
+        <w:pStyle w:val="ListParagraph"/>
+        <w:rPr>
+          <w:rFonts w:ascii="Times New Roman" w:hAnsi="Times New Roman" w:cs="Times New Roman"/>
+          <w:b/>
+          <w:sz w:val="32"/>
+          <w:szCs w:val="32"/>
+        </w:rPr>
+      </w:pPr>
+      <w:r>
+        <w:rPr>
+          <w:rFonts w:ascii="Times New Roman" w:hAnsi="Times New Roman" w:cs="Times New Roman"/>
+          <w:b/>
+          <w:sz w:val="32"/>
+          <w:szCs w:val="32"/>
+        </w:rPr>
+        <w:lastRenderedPageBreak/>
+        <w:t>List of all rooms for normal users</w:t>
+      </w:r>
+    </w:p>
+    <w:p>
+      <w:pPr>
+        <w:ind w:left="360"/>
+        <w:rPr>
+          <w:rFonts w:ascii="Times New Roman" w:hAnsi="Times New Roman" w:cs="Times New Roman"/>
+          <w:b/>
+          <w:sz w:val="32"/>
+          <w:szCs w:val="32"/>
+        </w:rPr>
+      </w:pPr>
+      <w:r>
+        <w:rPr>
+          <w:noProof/>
+        </w:rPr>
+        <w:drawing>
+          <wp:inline distT="0" distB="0" distL="0" distR="0" wp14:anchorId="33B490EC" wp14:editId="3EA7D9DB">
+            <wp:extent cx="4891658" cy="2809568"/>
+            <wp:effectExtent l="0" t="0" r="0" b="0"/>
+            <wp:docPr id="3" name="Picture 3"/>
+            <wp:cNvGraphicFramePr>
+              <a:graphicFrameLocks xmlns:a="http://schemas.openxmlformats.org/drawingml/2006/main" noChangeAspect="1"/>
+            </wp:cNvGraphicFramePr>
+            <a:graphic xmlns:a="http://schemas.openxmlformats.org/drawingml/2006/main">
+              <a:graphicData uri="http://schemas.openxmlformats.org/drawingml/2006/picture">
+                <pic:pic xmlns:pic="http://schemas.openxmlformats.org/drawingml/2006/picture">
+                  <pic:nvPicPr>
+                    <pic:cNvPr id="3" name="normal user view rooms.png"/>
+                    <pic:cNvPicPr/>
+                  </pic:nvPicPr>
+                  <pic:blipFill>
+                    <a:blip r:embed="rId8" cstate="print">
+                      <a:extLst>
+                        <a:ext uri="{28A0092B-C50C-407E-A947-70E740481C1C}">
+                          <a14:useLocalDpi xmlns:a14="http://schemas.microsoft.com/office/drawing/2010/main" val="0"/>
+                        </a:ext>
+                      </a:extLst>
+                    </a:blip>
+                    <a:stretch>
+                      <a:fillRect/>
+                    </a:stretch>
+                  </pic:blipFill>
+                  <pic:spPr>
+                    <a:xfrm>
+                      <a:off x="0" y="0"/>
+                      <a:ext cx="4897643" cy="2813005"/>
+                    </a:xfrm>
+                    <a:prstGeom prst="rect">
+                      <a:avLst/>
+                    </a:prstGeom>
+                  </pic:spPr>
+                </pic:pic>
+              </a:graphicData>
+            </a:graphic>
+          </wp:inline>
+        </w:drawing>
+      </w:r>
+      <w:r>
+        <w:rPr>
+          <w:rFonts w:ascii="Times New Roman" w:hAnsi="Times New Roman" w:cs="Times New Roman"/>
+          <w:b/>
+          <w:sz w:val="32"/>
+          <w:szCs w:val="32"/>
+        </w:rPr>
+        <w:br/>
+      </w:r>
+    </w:p>
+    <w:p>
+      <w:pPr>
+        <w:ind w:left="360"/>
+        <w:rPr>
+          <w:rFonts w:ascii="Times New Roman" w:hAnsi="Times New Roman" w:cs="Times New Roman"/>
+          <w:b/>
+          <w:sz w:val="32"/>
+          <w:szCs w:val="32"/>
+        </w:rPr>
+      </w:pPr>
+    </w:p>
+    <w:p>
+      <w:pPr>
+        <w:ind w:left="360"/>
+        <w:rPr>
+          <w:rFonts w:ascii="Times New Roman" w:hAnsi="Times New Roman" w:cs="Times New Roman"/>
+          <w:b/>
+          <w:sz w:val="32"/>
+          <w:szCs w:val="32"/>
+        </w:rPr>
+      </w:pPr>
+    </w:p>
+    <w:p>
+      <w:pPr>
+        <w:ind w:left="360"/>
+        <w:rPr>
+          <w:rFonts w:ascii="Times New Roman" w:hAnsi="Times New Roman" w:cs="Times New Roman"/>
+          <w:b/>
+          <w:sz w:val="32"/>
+          <w:szCs w:val="32"/>
+        </w:rPr>
+      </w:pPr>
+      <w:r>
+        <w:rPr>
+          <w:rFonts w:ascii="Times New Roman" w:hAnsi="Times New Roman" w:cs="Times New Roman"/>
+          <w:b/>
+          <w:sz w:val="32"/>
+          <w:szCs w:val="32"/>
+        </w:rPr>
+        <w:t>Disable/Enable a room type (Admin only)</w:t>
+      </w:r>
+      <w:r>
+        <w:rPr>
+          <w:rFonts w:ascii="Times New Roman" w:hAnsi="Times New Roman" w:cs="Times New Roman"/>
+          <w:b/>
+          <w:sz w:val="32"/>
+          <w:szCs w:val="32"/>
+        </w:rPr>
+        <w:br/>
+      </w:r>
+      <w:r>
+        <w:rPr>
+          <w:noProof/>
+        </w:rPr>
+        <w:drawing>
+          <wp:inline distT="0" distB="0" distL="0" distR="0" wp14:anchorId="14BCB927" wp14:editId="7CFAD9C4">
+            <wp:extent cx="4750430" cy="2728452"/>
+            <wp:effectExtent l="0" t="0" r="0" b="2540"/>
+            <wp:docPr id="4" name="Picture 4"/>
+            <wp:cNvGraphicFramePr>
+              <a:graphicFrameLocks xmlns:a="http://schemas.openxmlformats.org/drawingml/2006/main" noChangeAspect="1"/>
+            </wp:cNvGraphicFramePr>
+            <a:graphic xmlns:a="http://schemas.openxmlformats.org/drawingml/2006/main">
+              <a:graphicData uri="http://schemas.openxmlformats.org/drawingml/2006/picture">
+                <pic:pic xmlns:pic="http://schemas.openxmlformats.org/drawingml/2006/picture">
+                  <pic:nvPicPr>
+                    <pic:cNvPr id="4" name="Admin remove a room type.png"/>
+                    <pic:cNvPicPr/>
+                  </pic:nvPicPr>
+                  <pic:blipFill>
+                    <a:blip r:embed="rId9" cstate="print">
+                      <a:extLst>
+                        <a:ext uri="{28A0092B-C50C-407E-A947-70E740481C1C}">
+                          <a14:useLocalDpi xmlns:a14="http://schemas.microsoft.com/office/drawing/2010/main" val="0"/>
+                        </a:ext>
+                      </a:extLst>
+                    </a:blip>
+                    <a:stretch>
+                      <a:fillRect/>
+                    </a:stretch>
+                  </pic:blipFill>
+                  <pic:spPr>
+                    <a:xfrm>
+                      <a:off x="0" y="0"/>
+                      <a:ext cx="4753881" cy="2730434"/>
+                    </a:xfrm>
+                    <a:prstGeom prst="rect">
+                      <a:avLst/>
+                    </a:prstGeom>
+                  </pic:spPr>
+                </pic:pic>
+              </a:graphicData>
+            </a:graphic>
+          </wp:inline>
+        </w:drawing>
+      </w:r>
+      <w:r>
+        <w:rPr>
+          <w:rFonts w:ascii="Times New Roman" w:hAnsi="Times New Roman" w:cs="Times New Roman"/>
+          <w:b/>
+          <w:sz w:val="32"/>
+          <w:szCs w:val="32"/>
+        </w:rPr>
+        <w:br/>
+      </w:r>
+    </w:p>
+    <w:p>
+      <w:pPr>
+        <w:ind w:left="360"/>
+        <w:rPr>
+          <w:rFonts w:ascii="Times New Roman" w:hAnsi="Times New Roman" w:cs="Times New Roman"/>
+          <w:b/>
+          <w:sz w:val="32"/>
+          <w:szCs w:val="32"/>
+        </w:rPr>
+      </w:pPr>
+    </w:p>
+    <w:p>
+      <w:pPr>
+        <w:ind w:left="360"/>
+        <w:rPr>
+          <w:rFonts w:ascii="Times New Roman" w:hAnsi="Times New Roman" w:cs="Times New Roman"/>
+          <w:b/>
+          <w:sz w:val="32"/>
+          <w:szCs w:val="32"/>
+        </w:rPr>
+      </w:pPr>
+    </w:p>
+    <w:p>
+      <w:pPr>
+        <w:ind w:left="360"/>
+        <w:rPr>
+          <w:rFonts w:ascii="Times New Roman" w:hAnsi="Times New Roman" w:cs="Times New Roman"/>
+          <w:b/>
+          <w:sz w:val="32"/>
+          <w:szCs w:val="32"/>
+        </w:rPr>
+      </w:pPr>
+    </w:p>
+    <w:p>
+      <w:pPr>
+        <w:ind w:left="360"/>
+        <w:rPr>
+          <w:rFonts w:ascii="Times New Roman" w:hAnsi="Times New Roman" w:cs="Times New Roman"/>
+          <w:b/>
+          <w:sz w:val="32"/>
+          <w:szCs w:val="32"/>
+        </w:rPr>
+      </w:pPr>
+    </w:p>
+    <w:p>
+      <w:pPr>
+        <w:ind w:left="360"/>
+        <w:rPr>
+          <w:rFonts w:ascii="Times New Roman" w:hAnsi="Times New Roman" w:cs="Times New Roman"/>
+          <w:b/>
+          <w:sz w:val="32"/>
+          <w:szCs w:val="32"/>
+        </w:rPr>
+      </w:pPr>
+    </w:p>
+    <w:p>
+      <w:pPr>
+        <w:ind w:left="360"/>
+        <w:rPr>
+          <w:rFonts w:ascii="Times New Roman" w:hAnsi="Times New Roman" w:cs="Times New Roman"/>
+          <w:b/>
+          <w:sz w:val="32"/>
+          <w:szCs w:val="32"/>
+          <w:lang w:eastAsia="zh-TW"/>
+        </w:rPr>
+      </w:pPr>
+      <w:r>
+        <w:rPr>
+          <w:rFonts w:ascii="Times New Roman" w:hAnsi="Times New Roman" w:cs="Times New Roman"/>
+          <w:b/>
+          <w:sz w:val="32"/>
+          <w:szCs w:val="32"/>
+        </w:rPr>
+        <w:lastRenderedPageBreak/>
+        <w:t>A</w:t>
+      </w:r>
+      <w:r>
+        <w:rPr>
+          <w:rFonts w:ascii="Times New Roman" w:hAnsi="Times New Roman" w:cs="Times New Roman"/>
+          <w:b/>
+          <w:sz w:val="32"/>
+          <w:szCs w:val="32"/>
+          <w:lang w:eastAsia="zh-TW"/>
+        </w:rPr>
+        <w:t>dd a new room type (Admin only)</w:t>
+      </w:r>
+    </w:p>
+    <w:p>
+      <w:pPr>
+        <w:ind w:left="360"/>
+        <w:rPr>
+          <w:rFonts w:ascii="Times New Roman" w:hAnsi="Times New Roman" w:cs="Times New Roman"/>
+          <w:b/>
+          <w:sz w:val="32"/>
+          <w:szCs w:val="32"/>
+        </w:rPr>
+      </w:pPr>
+      <w:r>
+        <w:rPr>
+          <w:noProof/>
+        </w:rPr>
+        <w:drawing>
+          <wp:inline distT="0" distB="0" distL="0" distR="0" wp14:anchorId="50A4BF9D" wp14:editId="536AA6E6">
+            <wp:extent cx="5427406" cy="3117279"/>
+            <wp:effectExtent l="0" t="0" r="0" b="0"/>
+            <wp:docPr id="5" name="Picture 5"/>
+            <wp:cNvGraphicFramePr>
+              <a:graphicFrameLocks xmlns:a="http://schemas.openxmlformats.org/drawingml/2006/main" noChangeAspect="1"/>
+            </wp:cNvGraphicFramePr>
+            <a:graphic xmlns:a="http://schemas.openxmlformats.org/drawingml/2006/main">
+              <a:graphicData uri="http://schemas.openxmlformats.org/drawingml/2006/picture">
+                <pic:pic xmlns:pic="http://schemas.openxmlformats.org/drawingml/2006/picture">
+                  <pic:nvPicPr>
+                    <pic:cNvPr id="5" name="Add room form(admin only).png"/>
+                    <pic:cNvPicPr/>
+                  </pic:nvPicPr>
+                  <pic:blipFill>
+                    <a:blip r:embed="rId10" cstate="print">
+                      <a:extLst>
+                        <a:ext uri="{28A0092B-C50C-407E-A947-70E740481C1C}">
+                          <a14:useLocalDpi xmlns:a14="http://schemas.microsoft.com/office/drawing/2010/main" val="0"/>
+                        </a:ext>
+                      </a:extLst>
+                    </a:blip>
+                    <a:stretch>
+                      <a:fillRect/>
+                    </a:stretch>
+                  </pic:blipFill>
+                  <pic:spPr>
+                    <a:xfrm>
+                      <a:off x="0" y="0"/>
+                      <a:ext cx="5439301" cy="3124111"/>
+                    </a:xfrm>
+                    <a:prstGeom prst="rect">
+                      <a:avLst/>
+                    </a:prstGeom>
+                  </pic:spPr>
+                </pic:pic>
+              </a:graphicData>
+            </a:graphic>
+          </wp:inline>
+        </w:drawing>
+      </w:r>
+    </w:p>
+    <w:p>
+      <w:pPr>
+        <w:ind w:left="360"/>
+        <w:rPr>
+          <w:rFonts w:ascii="Times New Roman" w:hAnsi="Times New Roman" w:cs="Times New Roman"/>
+          <w:b/>
+          <w:sz w:val="32"/>
+          <w:szCs w:val="32"/>
+        </w:rPr>
+      </w:pPr>
+    </w:p>
+    <w:p>
+      <w:pPr>
+        <w:ind w:left="360"/>
+        <w:rPr>
+          <w:rFonts w:ascii="Times New Roman" w:hAnsi="Times New Roman" w:cs="Times New Roman"/>
+          <w:b/>
+          <w:sz w:val="32"/>
+          <w:szCs w:val="32"/>
+        </w:rPr>
+      </w:pPr>
+      <w:r>
+        <w:rPr>
+          <w:rFonts w:ascii="Times New Roman" w:hAnsi="Times New Roman" w:cs="Times New Roman"/>
+          <w:b/>
+          <w:sz w:val="32"/>
+          <w:szCs w:val="32"/>
+        </w:rPr>
+        <w:t>Detect if the user input a strong password</w:t>
+      </w:r>
+    </w:p>
+    <w:p>
+      <w:pPr>
+        <w:ind w:left="360"/>
+        <w:rPr>
+          <w:rFonts w:ascii="Times New Roman" w:hAnsi="Times New Roman" w:cs="Times New Roman"/>
+          <w:b/>
+          <w:sz w:val="32"/>
+          <w:szCs w:val="32"/>
+        </w:rPr>
+      </w:pPr>
+    </w:p>
+    <w:p>
+      <w:pPr>
+        <w:ind w:left="360"/>
+        <w:rPr>
+          <w:rFonts w:ascii="Times New Roman" w:hAnsi="Times New Roman" w:cs="Times New Roman"/>
+          <w:b/>
+          <w:sz w:val="32"/>
+          <w:szCs w:val="32"/>
+        </w:rPr>
+      </w:pPr>
+      <w:r>
+        <w:rPr>
+          <w:rFonts w:ascii="Times New Roman" w:hAnsi="Times New Roman" w:cs="Times New Roman"/>
+          <w:b/>
+          <w:noProof/>
+          <w:sz w:val="32"/>
+          <w:szCs w:val="32"/>
+        </w:rPr>
+        <w:drawing>
+          <wp:inline distT="0" distB="0" distL="0" distR="0" wp14:anchorId="3131CA30" wp14:editId="3E76DD7B">
+            <wp:extent cx="5486400" cy="3151163"/>
+            <wp:effectExtent l="0" t="0" r="0" b="0"/>
+            <wp:docPr id="6" name="Picture 6"/>
+            <wp:cNvGraphicFramePr>
+              <a:graphicFrameLocks xmlns:a="http://schemas.openxmlformats.org/drawingml/2006/main" noChangeAspect="1"/>
+            </wp:cNvGraphicFramePr>
+            <a:graphic xmlns:a="http://schemas.openxmlformats.org/drawingml/2006/main">
+              <a:graphicData uri="http://schemas.openxmlformats.org/drawingml/2006/picture">
+                <pic:pic xmlns:pic="http://schemas.openxmlformats.org/drawingml/2006/picture">
+                  <pic:nvPicPr>
+                    <pic:cNvPr id="6" name="Strong pwd.png"/>
+                    <pic:cNvPicPr/>
+                  </pic:nvPicPr>
+                  <pic:blipFill>
+                    <a:blip r:embed="rId11" cstate="print">
+                      <a:extLst>
+                        <a:ext uri="{28A0092B-C50C-407E-A947-70E740481C1C}">
+                          <a14:useLocalDpi xmlns:a14="http://schemas.microsoft.com/office/drawing/2010/main" val="0"/>
+                        </a:ext>
+                      </a:extLst>
+                    </a:blip>
+                    <a:stretch>
+                      <a:fillRect/>
+                    </a:stretch>
+                  </pic:blipFill>
+                  <pic:spPr>
+                    <a:xfrm>
+                      <a:off x="0" y="0"/>
+                      <a:ext cx="5496125" cy="3156749"/>
+                    </a:xfrm>
+                    <a:prstGeom prst="rect">
+                      <a:avLst/>
+                    </a:prstGeom>
+                  </pic:spPr>
+                </pic:pic>
+              </a:graphicData>
+            </a:graphic>
+          </wp:inline>
+        </w:drawing>
+      </w:r>
+    </w:p>
+    <w:p>
+      <w:pPr>
+        <w:ind w:left="360"/>
+        <w:rPr>
+          <w:rFonts w:ascii="Times New Roman" w:hAnsi="Times New Roman" w:cs="Times New Roman"/>
+          <w:b/>
+          <w:sz w:val="32"/>
+          <w:szCs w:val="32"/>
+        </w:rPr>
+      </w:pPr>
+    </w:p>
+    <w:p>
+      <w:pPr>
+        <w:ind w:left="360"/>
+        <w:rPr>
+          <w:rFonts w:ascii="Times New Roman" w:hAnsi="Times New Roman" w:cs="Times New Roman"/>
+          <w:b/>
+          <w:sz w:val="32"/>
+          <w:szCs w:val="32"/>
+        </w:rPr>
+      </w:pPr>
+    </w:p>
+    <w:p>
+      <w:pPr>
+        <w:ind w:left="360"/>
+        <w:rPr>
+          <w:rFonts w:ascii="Times New Roman" w:hAnsi="Times New Roman" w:cs="Times New Roman"/>
+          <w:b/>
+          <w:sz w:val="32"/>
+          <w:szCs w:val="32"/>
+        </w:rPr>
+      </w:pPr>
+    </w:p>
+    <w:p>
+      <w:pPr>
+        <w:ind w:left="360"/>
+        <w:rPr>
+          <w:rFonts w:ascii="Times New Roman" w:hAnsi="Times New Roman" w:cs="Times New Roman"/>
+          <w:b/>
+          <w:sz w:val="32"/>
+          <w:szCs w:val="32"/>
+        </w:rPr>
+      </w:pPr>
+    </w:p>
+    <w:p>
+      <w:pPr>
+        <w:ind w:left="360"/>
+        <w:rPr>
+          <w:rFonts w:ascii="Times New Roman" w:hAnsi="Times New Roman" w:cs="Times New Roman"/>
+          <w:b/>
+          <w:sz w:val="32"/>
+          <w:szCs w:val="32"/>
+        </w:rPr>
+      </w:pPr>
+    </w:p>
+    <w:p>
+      <w:pPr>
+        <w:ind w:left="360"/>
+        <w:rPr>
+          <w:rFonts w:ascii="Times New Roman" w:hAnsi="Times New Roman" w:cs="Times New Roman"/>
+          <w:b/>
+          <w:sz w:val="32"/>
+          <w:szCs w:val="32"/>
+        </w:rPr>
+      </w:pPr>
+    </w:p>
+    <w:p>
+      <w:pPr>
+        <w:ind w:left="360"/>
+        <w:rPr>
+          <w:rFonts w:ascii="Times New Roman" w:hAnsi="Times New Roman" w:cs="Times New Roman"/>
+          <w:b/>
+          <w:sz w:val="32"/>
+          <w:szCs w:val="32"/>
+        </w:rPr>
+      </w:pPr>
+    </w:p>
+    <w:p>
+      <w:pPr>
+        <w:ind w:left="360"/>
+        <w:rPr>
+          <w:rFonts w:ascii="Times New Roman" w:hAnsi="Times New Roman" w:cs="Times New Roman"/>
+          <w:b/>
+          <w:sz w:val="32"/>
+          <w:szCs w:val="32"/>
+        </w:rPr>
+      </w:pPr>
+    </w:p>
+    <w:p>
+      <w:pPr>
+        <w:ind w:left="360"/>
+        <w:rPr>
+          <w:rFonts w:ascii="Times New Roman" w:hAnsi="Times New Roman" w:cs="Times New Roman"/>
+          <w:b/>
+          <w:sz w:val="32"/>
+          <w:szCs w:val="32"/>
+        </w:rPr>
+      </w:pPr>
+    </w:p>
+    <w:p>
+      <w:pPr>
+        <w:ind w:left="360"/>
+        <w:rPr>
+          <w:rFonts w:ascii="Times New Roman" w:hAnsi="Times New Roman" w:cs="Times New Roman"/>
+          <w:b/>
+          <w:sz w:val="32"/>
+          <w:szCs w:val="32"/>
+        </w:rPr>
+      </w:pPr>
+    </w:p>
+    <w:p>
+      <w:pPr>
+        <w:ind w:left="360"/>
+        <w:rPr>
+          <w:rFonts w:ascii="Times New Roman" w:hAnsi="Times New Roman" w:cs="Times New Roman"/>
+          <w:b/>
+          <w:sz w:val="32"/>
+          <w:szCs w:val="32"/>
+        </w:rPr>
+      </w:pPr>
+    </w:p>
+    <w:p>
+      <w:pPr>
+        <w:ind w:left="360"/>
+        <w:rPr>
+          <w:rFonts w:ascii="Times New Roman" w:hAnsi="Times New Roman" w:cs="Times New Roman"/>
+          <w:b/>
+          <w:sz w:val="32"/>
+          <w:szCs w:val="32"/>
+        </w:rPr>
+      </w:pPr>
+    </w:p>
+    <w:p>
+      <w:pPr>
+        <w:ind w:left="360"/>
+        <w:rPr>
+          <w:rFonts w:ascii="Times New Roman" w:hAnsi="Times New Roman" w:cs="Times New Roman"/>
+          <w:b/>
+          <w:sz w:val="32"/>
+          <w:szCs w:val="32"/>
+        </w:rPr>
+      </w:pPr>
+    </w:p>
+    <w:p>
+      <w:pPr>
+        <w:ind w:left="360"/>
+        <w:rPr>
+          <w:rFonts w:ascii="Times New Roman" w:hAnsi="Times New Roman" w:cs="Times New Roman"/>
+          <w:b/>
+          <w:sz w:val="32"/>
+          <w:szCs w:val="32"/>
+        </w:rPr>
+      </w:pPr>
+      <w:bookmarkStart w:id="0" w:name="_GoBack"/>
+      <w:bookmarkEnd w:id="0"/>
+    </w:p>
+    <w:p>
+      <w:pPr>
+        <w:ind w:left="360"/>
+        <w:rPr>
+          <w:rFonts w:ascii="Times New Roman" w:hAnsi="Times New Roman" w:cs="Times New Roman"/>
+          <w:b/>
+          <w:sz w:val="32"/>
+          <w:szCs w:val="32"/>
+        </w:rPr>
+      </w:pPr>
+      <w:r>
+        <w:rPr>
+          <w:rFonts w:ascii="Times New Roman" w:hAnsi="Times New Roman" w:cs="Times New Roman"/>
+          <w:b/>
+          <w:sz w:val="32"/>
+          <w:szCs w:val="32"/>
+        </w:rPr>
+        <w:t xml:space="preserve">Team Members: </w:t>
+      </w:r>
+    </w:p>
+    <w:p>
+      <w:pPr>
+        <w:pStyle w:val="ListParagraph"/>
+        <w:rPr>
+          <w:rFonts w:ascii="Times New Roman" w:hAnsi="Times New Roman" w:cs="Times New Roman"/>
+          <w:b/>
+          <w:sz w:val="32"/>
+          <w:szCs w:val="32"/>
+        </w:rPr>
+      </w:pPr>
+    </w:p>
+    <w:p>
+      <w:pPr>
+        <w:pStyle w:val="ListParagraph"/>
+        <w:rPr>
+          <w:rFonts w:ascii="Times New Roman" w:hAnsi="Times New Roman" w:cs="Times New Roman"/>
+          <w:b/>
+          <w:sz w:val="32"/>
+          <w:szCs w:val="32"/>
+        </w:rPr>
+      </w:pPr>
+      <w:r>
+        <w:rPr>
+          <w:rFonts w:ascii="Times New Roman" w:hAnsi="Times New Roman" w:cs="Times New Roman"/>
+          <w:b/>
+          <w:sz w:val="32"/>
+          <w:szCs w:val="32"/>
+        </w:rPr>
+        <w:t>JXL180022 – JuChen Lin</w:t>
+      </w:r>
+    </w:p>
+    <w:p>
+      <w:pPr>
+        <w:pStyle w:val="ListParagraph"/>
+        <w:rPr>
+          <w:rFonts w:ascii="Times New Roman" w:hAnsi="Times New Roman" w:cs="Times New Roman"/>
+          <w:b/>
+          <w:sz w:val="32"/>
+          <w:szCs w:val="32"/>
+        </w:rPr>
+      </w:pPr>
+      <w:proofErr w:type="spellStart"/>
+      <w:r>
+        <w:rPr>
+          <w:rFonts w:ascii="Times New Roman" w:hAnsi="Times New Roman" w:cs="Times New Roman"/>
+          <w:b/>
+          <w:sz w:val="32"/>
+          <w:szCs w:val="32"/>
+        </w:rPr>
+        <w:t>Yuantai</w:t>
+      </w:r>
+      <w:proofErr w:type="spellEnd"/>
+      <w:r>
+        <w:rPr>
+          <w:rFonts w:ascii="Times New Roman" w:hAnsi="Times New Roman" w:cs="Times New Roman"/>
+          <w:b/>
+          <w:sz w:val="32"/>
+          <w:szCs w:val="32"/>
+        </w:rPr>
+        <w:t xml:space="preserve"> Fu</w:t>
+      </w:r>
+    </w:p>
+    <w:p>
+      <w:pPr>
+        <w:pStyle w:val="ListParagraph"/>
+        <w:rPr>
+          <w:rFonts w:ascii="Times New Roman" w:hAnsi="Times New Roman" w:cs="Times New Roman"/>
+          <w:b/>
+          <w:sz w:val="32"/>
+          <w:szCs w:val="32"/>
+        </w:rPr>
+      </w:pPr>
+      <w:r>
+        <w:rPr>
+          <w:rFonts w:ascii="Times New Roman" w:hAnsi="Times New Roman" w:cs="Times New Roman"/>
+          <w:b/>
+          <w:sz w:val="32"/>
+          <w:szCs w:val="32"/>
+        </w:rPr>
+        <w:t xml:space="preserve">YXC170013 </w:t>
+      </w:r>
+      <w:r>
+        <w:rPr>
+          <w:rFonts w:ascii="Times New Roman" w:hAnsi="Times New Roman" w:cs="Times New Roman"/>
+          <w:b/>
+          <w:sz w:val="32"/>
+          <w:szCs w:val="32"/>
+        </w:rPr>
+        <w:t>–</w:t>
+      </w:r>
+      <w:r>
+        <w:rPr>
+          <w:rFonts w:ascii="Times New Roman" w:hAnsi="Times New Roman" w:cs="Times New Roman"/>
+          <w:b/>
+          <w:sz w:val="32"/>
+          <w:szCs w:val="32"/>
+        </w:rPr>
+        <w:t xml:space="preserve"> </w:t>
+      </w:r>
+      <w:proofErr w:type="spellStart"/>
+      <w:r>
+        <w:rPr>
+          <w:rFonts w:ascii="Times New Roman" w:hAnsi="Times New Roman" w:cs="Times New Roman"/>
+          <w:b/>
+          <w:sz w:val="32"/>
+          <w:szCs w:val="32"/>
+        </w:rPr>
+        <w:t>YenTing</w:t>
+      </w:r>
+      <w:proofErr w:type="spellEnd"/>
+      <w:r>
+        <w:rPr>
+          <w:rFonts w:ascii="Times New Roman" w:hAnsi="Times New Roman" w:cs="Times New Roman"/>
+          <w:b/>
+          <w:sz w:val="32"/>
+          <w:szCs w:val="32"/>
+        </w:rPr>
+        <w:t xml:space="preserve"> Chou</w:t>
+      </w:r>
+    </w:p>
+    <w:p>
+      <w:pPr>
         <w:rPr>
           <w:rFonts w:ascii="Times New Roman" w:hAnsi="Times New Roman" w:cs="Times New Roman"/>
           <w:b/>
@@ -4024,80 +5365,8 @@
           <w:sz w:val="32"/>
           <w:szCs w:val="32"/>
         </w:rPr>
-        <w:t xml:space="preserve">Team Members: </w:t>
-      </w:r>
-    </w:p>
-    <w:p>
-      <w:pPr>
-        <w:pStyle w:val="ListParagraph"/>
-        <w:rPr>
-          <w:rFonts w:ascii="Times New Roman" w:hAnsi="Times New Roman" w:cs="Times New Roman"/>
-          <w:b/>
-          <w:sz w:val="32"/>
-          <w:szCs w:val="32"/>
-        </w:rPr>
-      </w:pPr>
-    </w:p>
-    <w:p>
-      <w:pPr>
-        <w:pStyle w:val="ListParagraph"/>
-        <w:rPr>
-          <w:rFonts w:ascii="Times New Roman" w:hAnsi="Times New Roman" w:cs="Times New Roman"/>
-          <w:b/>
-          <w:sz w:val="32"/>
-          <w:szCs w:val="32"/>
-        </w:rPr>
-      </w:pPr>
-      <w:r>
-        <w:rPr>
-          <w:rFonts w:ascii="Times New Roman" w:hAnsi="Times New Roman" w:cs="Times New Roman"/>
-          <w:b/>
-          <w:sz w:val="32"/>
-          <w:szCs w:val="32"/>
-        </w:rPr>
-        <w:t>JXL180022 – JuChen Lin</w:t>
-      </w:r>
-    </w:p>
-    <w:p>
-      <w:pPr>
-        <w:pStyle w:val="ListParagraph"/>
-        <w:rPr>
-          <w:rFonts w:ascii="Times New Roman" w:hAnsi="Times New Roman" w:cs="Times New Roman"/>
-          <w:b/>
-          <w:sz w:val="32"/>
-          <w:szCs w:val="32"/>
-        </w:rPr>
-      </w:pPr>
-      <w:proofErr w:type="spellStart"/>
-      <w:r>
-        <w:rPr>
-          <w:rFonts w:ascii="Times New Roman" w:hAnsi="Times New Roman" w:cs="Times New Roman"/>
-          <w:b/>
-          <w:sz w:val="32"/>
-          <w:szCs w:val="32"/>
-        </w:rPr>
-        <w:t>Yuantai</w:t>
-      </w:r>
-      <w:proofErr w:type="spellEnd"/>
-      <w:r>
-        <w:rPr>
-          <w:rFonts w:ascii="Times New Roman" w:hAnsi="Times New Roman" w:cs="Times New Roman"/>
-          <w:b/>
-          <w:sz w:val="32"/>
-          <w:szCs w:val="32"/>
-        </w:rPr>
-        <w:t xml:space="preserve"> Fu</w:t>
-      </w:r>
-    </w:p>
-    <w:p>
-      <w:pPr>
-        <w:rPr>
-          <w:rFonts w:ascii="Times New Roman" w:hAnsi="Times New Roman" w:cs="Times New Roman"/>
-          <w:b/>
-          <w:sz w:val="32"/>
-          <w:szCs w:val="32"/>
-        </w:rPr>
-      </w:pPr>
+        <w:t xml:space="preserve">Work division among team members: </w:t>
+      </w:r>
     </w:p>
     <w:p>
       <w:pPr>
@@ -4113,15 +5382,6 @@
           <w:szCs w:val="32"/>
         </w:rPr>
       </w:pPr>
-      <w:r>
-        <w:rPr>
-          <w:rFonts w:ascii="Times New Roman" w:hAnsi="Times New Roman" w:cs="Times New Roman"/>
-          <w:b/>
-          <w:sz w:val="32"/>
-          <w:szCs w:val="32"/>
-        </w:rPr>
-        <w:t xml:space="preserve">Work division among team members: </w:t>
-      </w:r>
     </w:p>
     <w:p>
       <w:pPr>
@@ -4132,33 +5392,17 @@
         </w:numPr>
         <w:rPr>
           <w:rFonts w:ascii="Times New Roman" w:hAnsi="Times New Roman" w:cs="Times New Roman"/>
-          <w:b/>
-          <w:sz w:val="32"/>
-          <w:szCs w:val="32"/>
-        </w:rPr>
-      </w:pPr>
-    </w:p>
-    <w:p>
-      <w:pPr>
-        <w:pStyle w:val="ListParagraph"/>
-        <w:numPr>
-          <w:ilvl w:val="0"/>
-          <w:numId w:val="4"/>
-        </w:numPr>
-        <w:rPr>
-          <w:rFonts w:ascii="Times New Roman" w:hAnsi="Times New Roman" w:cs="Times New Roman"/>
-          <w:sz w:val="32"/>
-          <w:szCs w:val="32"/>
-        </w:rPr>
-      </w:pPr>
-      <w:bookmarkStart w:id="0" w:name="_GoBack"/>
-      <w:r>
-        <w:rPr>
-          <w:rFonts w:ascii="Times New Roman" w:hAnsi="Times New Roman" w:cs="Times New Roman"/>
-          <w:sz w:val="32"/>
-          <w:szCs w:val="32"/>
-        </w:rPr>
-        <w:t xml:space="preserve">who has completed which part (be specific and try to give </w:t>
+          <w:sz w:val="32"/>
+          <w:szCs w:val="32"/>
+        </w:rPr>
+      </w:pPr>
+      <w:r>
+        <w:rPr>
+          <w:rFonts w:ascii="Times New Roman" w:hAnsi="Times New Roman" w:cs="Times New Roman"/>
+          <w:sz w:val="32"/>
+          <w:szCs w:val="32"/>
+        </w:rPr>
+        <w:t xml:space="preserve">who has completed which part (be specific and try to give page names). Please note that every team member should be actively involved in every step of the project development (database design, client-side and </w:t>
       </w:r>
       <w:proofErr w:type="gramStart"/>
       <w:r>
@@ -4167,7 +5411,7 @@
           <w:sz w:val="32"/>
           <w:szCs w:val="32"/>
         </w:rPr>
-        <w:t>page names).</w:t>
+        <w:t>server side</w:t>
       </w:r>
       <w:proofErr w:type="gramEnd"/>
       <w:r>
@@ -4176,28 +5420,9 @@
           <w:sz w:val="32"/>
           <w:szCs w:val="32"/>
         </w:rPr>
-        <w:t xml:space="preserve"> Please note that every team member should be actively involved in every step of the project development (database design, client-side and </w:t>
-      </w:r>
-      <w:proofErr w:type="gramStart"/>
-      <w:r>
-        <w:rPr>
-          <w:rFonts w:ascii="Times New Roman" w:hAnsi="Times New Roman" w:cs="Times New Roman"/>
-          <w:sz w:val="32"/>
-          <w:szCs w:val="32"/>
-        </w:rPr>
-        <w:t>server side</w:t>
-      </w:r>
-      <w:proofErr w:type="gramEnd"/>
-      <w:r>
-        <w:rPr>
-          <w:rFonts w:ascii="Times New Roman" w:hAnsi="Times New Roman" w:cs="Times New Roman"/>
-          <w:sz w:val="32"/>
-          <w:szCs w:val="32"/>
-        </w:rPr>
         <w:t xml:space="preserve"> scripting) and work should be equally divided between team members.</w:t>
       </w:r>
     </w:p>
-    <w:bookmarkEnd w:id="0"/>
     <w:p>
       <w:pPr>
         <w:rPr>

</xml_diff>